<commit_message>
Created Models folder and in it created two model classes – Item.cs and Category.cs Created Interfaces – created Item Repository Interface(IItemRepository) and Category Repository Interface(ICategoryRepository) in Models folder with the relevant methods in them Edited the word file with steps taken
</commit_message>
<xml_diff>
--- a/Steps Taken to Complete Assignment.docx
+++ b/Steps Taken to Complete Assignment.docx
@@ -60,6 +60,117 @@
       <w:r>
         <w:t xml:space="preserve"> startup.cs file.</w:t>
       </w:r>
+    </w:p>
+    <w:p>
+      <w:pPr>
+        <w:pStyle w:val="ListParagraph"/>
+        <w:numPr>
+          <w:ilvl w:val="0"/>
+          <w:numId w:val="1"/>
+        </w:numPr>
+      </w:pPr>
+      <w:r>
+        <w:t xml:space="preserve">Created Models folder and in it created two model classes – Item.cs and Category.cs. </w:t>
+      </w:r>
+      <w:r>
+        <w:rPr>
+          <w:highlight w:val="yellow"/>
+        </w:rPr>
+        <w:t>In order to process the data in models</w:t>
+      </w:r>
+      <w:r>
+        <w:rPr>
+          <w:highlight w:val="yellow"/>
+        </w:rPr>
+        <w:t>,</w:t>
+      </w:r>
+      <w:r>
+        <w:rPr>
+          <w:highlight w:val="yellow"/>
+        </w:rPr>
+        <w:t xml:space="preserve"> repositories are needed. </w:t>
+      </w:r>
+      <w:r>
+        <w:rPr>
+          <w:highlight w:val="yellow"/>
+        </w:rPr>
+        <w:t>Since DI is used</w:t>
+      </w:r>
+      <w:r>
+        <w:rPr>
+          <w:highlight w:val="yellow"/>
+        </w:rPr>
+        <w:t>,</w:t>
+      </w:r>
+      <w:r>
+        <w:rPr>
+          <w:highlight w:val="yellow"/>
+        </w:rPr>
+        <w:t xml:space="preserve"> Interfaces are created for each repository first. Then register the interfaces with the corresponding repository as a service and inject them into the application.</w:t>
+      </w:r>
+      <w:r>
+        <w:rPr>
+          <w:highlight w:val="yellow"/>
+        </w:rPr>
+        <w:t xml:space="preserve"> </w:t>
+      </w:r>
+    </w:p>
+    <w:p>
+      <w:pPr>
+        <w:pStyle w:val="ListParagraph"/>
+        <w:numPr>
+          <w:ilvl w:val="0"/>
+          <w:numId w:val="1"/>
+        </w:numPr>
+      </w:pPr>
+      <w:r>
+        <w:t xml:space="preserve">Created </w:t>
+      </w:r>
+      <w:r>
+        <w:t xml:space="preserve">Interfaces – created </w:t>
+      </w:r>
+      <w:r>
+        <w:t>Item Repository</w:t>
+      </w:r>
+      <w:r>
+        <w:t xml:space="preserve"> Interface(IItemRepository)</w:t>
+      </w:r>
+      <w:r>
+        <w:t xml:space="preserve"> </w:t>
+      </w:r>
+      <w:r>
+        <w:t>and Category</w:t>
+      </w:r>
+      <w:r>
+        <w:t xml:space="preserve"> Repository</w:t>
+      </w:r>
+      <w:r>
+        <w:t xml:space="preserve"> Interface(I</w:t>
+      </w:r>
+      <w:r>
+        <w:t>Category</w:t>
+      </w:r>
+      <w:r>
+        <w:t>Repository)</w:t>
+      </w:r>
+      <w:r>
+        <w:t xml:space="preserve"> </w:t>
+      </w:r>
+      <w:r>
+        <w:t>in Models folder</w:t>
+      </w:r>
+      <w:r>
+        <w:t xml:space="preserve"> with the relevant methods in them.</w:t>
+      </w:r>
+    </w:p>
+    <w:p>
+      <w:pPr>
+        <w:pStyle w:val="ListParagraph"/>
+        <w:numPr>
+          <w:ilvl w:val="0"/>
+          <w:numId w:val="1"/>
+        </w:numPr>
+      </w:pPr>
     </w:p>
     <w:p/>
     <w:p>

</xml_diff>

<commit_message>
Created Item Controller. Created Views for Item as List.cshtml and edited the word file
</commit_message>
<xml_diff>
--- a/Steps Taken to Complete Assignment.docx
+++ b/Steps Taken to Complete Assignment.docx
@@ -224,6 +224,30 @@
           <w:highlight w:val="yellow"/>
         </w:rPr>
         <w:t xml:space="preserve"> the Interfaces with the respective repositories as a service in startup.cs so that it can be used and injected anywhere in the application. </w:t>
+      </w:r>
+    </w:p>
+    <w:p>
+      <w:pPr>
+        <w:pStyle w:val="ListParagraph"/>
+        <w:numPr>
+          <w:ilvl w:val="0"/>
+          <w:numId w:val="1"/>
+        </w:numPr>
+      </w:pPr>
+      <w:r>
+        <w:t>Created Item Controller. Created View</w:t>
+      </w:r>
+      <w:r>
+        <w:t>s</w:t>
+      </w:r>
+      <w:r>
+        <w:t xml:space="preserve"> for Item</w:t>
+      </w:r>
+      <w:r>
+        <w:t xml:space="preserve"> as List.cshtml</w:t>
+      </w:r>
+      <w:r>
+        <w:t>.</w:t>
       </w:r>
     </w:p>
     <w:p>

</xml_diff>

<commit_message>
Created ViewModels to display data instead of View Bag and edited the word file.
</commit_message>
<xml_diff>
--- a/Steps Taken to Complete Assignment.docx
+++ b/Steps Taken to Complete Assignment.docx
@@ -248,6 +248,18 @@
       </w:r>
       <w:r>
         <w:t>.</w:t>
+      </w:r>
+    </w:p>
+    <w:p>
+      <w:pPr>
+        <w:pStyle w:val="ListParagraph"/>
+        <w:numPr>
+          <w:ilvl w:val="0"/>
+          <w:numId w:val="1"/>
+        </w:numPr>
+      </w:pPr>
+      <w:r>
+        <w:t>Created ViewModels to display data instead of View Bag.</w:t>
       </w:r>
     </w:p>
     <w:p>

</xml_diff>

<commit_message>
Created Partial Views by Creating the _Layout and _ViewStart views and the _ViewImports file. Edited the word file.
</commit_message>
<xml_diff>
--- a/Steps Taken to Complete Assignment.docx
+++ b/Steps Taken to Complete Assignment.docx
@@ -260,6 +260,21 @@
       </w:pPr>
       <w:r>
         <w:t>Created ViewModels to display data instead of View Bag.</w:t>
+      </w:r>
+    </w:p>
+    <w:p>
+      <w:pPr>
+        <w:pStyle w:val="ListParagraph"/>
+        <w:numPr>
+          <w:ilvl w:val="0"/>
+          <w:numId w:val="1"/>
+        </w:numPr>
+      </w:pPr>
+      <w:r>
+        <w:t xml:space="preserve">Created Partial Views. Created the _Layout and _ViewStart views. </w:t>
+      </w:r>
+      <w:r>
+        <w:t>Created the _ViewImports file.</w:t>
       </w:r>
     </w:p>
     <w:p>

</xml_diff>

<commit_message>
Installed Bootstrap and JQuery to the project. Added bootstrao, css and jquery to the _Layout view. Added Bootstrap and made the list page more appealing. Edited the word file.
</commit_message>
<xml_diff>
--- a/Steps Taken to Complete Assignment.docx
+++ b/Steps Taken to Complete Assignment.docx
@@ -271,10 +271,90 @@
         </w:numPr>
       </w:pPr>
       <w:r>
-        <w:t xml:space="preserve">Created Partial Views. Created the _Layout and _ViewStart views. </w:t>
-      </w:r>
-      <w:r>
-        <w:t>Created the _ViewImports file.</w:t>
+        <w:t>Created Partial Views</w:t>
+      </w:r>
+      <w:r>
+        <w:t xml:space="preserve"> by c</w:t>
+      </w:r>
+      <w:r>
+        <w:t>reat</w:t>
+      </w:r>
+      <w:r>
+        <w:t>ing</w:t>
+      </w:r>
+      <w:r>
+        <w:t xml:space="preserve"> the _Layout and _ViewStart views</w:t>
+      </w:r>
+      <w:r>
+        <w:t xml:space="preserve"> and</w:t>
+      </w:r>
+      <w:r>
+        <w:t xml:space="preserve"> </w:t>
+      </w:r>
+      <w:r>
+        <w:t xml:space="preserve">creating </w:t>
+      </w:r>
+      <w:r>
+        <w:t>the _ViewImports file.</w:t>
+      </w:r>
+    </w:p>
+    <w:p>
+      <w:pPr>
+        <w:pStyle w:val="ListParagraph"/>
+        <w:numPr>
+          <w:ilvl w:val="0"/>
+          <w:numId w:val="1"/>
+        </w:numPr>
+      </w:pPr>
+      <w:r>
+        <w:t>Installed</w:t>
+      </w:r>
+      <w:r>
+        <w:t xml:space="preserve"> Bootstrap and </w:t>
+      </w:r>
+      <w:proofErr w:type="spellStart"/>
+      <w:r>
+        <w:t>JQuery</w:t>
+      </w:r>
+      <w:proofErr w:type="spellEnd"/>
+      <w:r>
+        <w:t xml:space="preserve"> </w:t>
+      </w:r>
+      <w:r>
+        <w:t>to the project</w:t>
+      </w:r>
+      <w:r>
+        <w:t>.</w:t>
+      </w:r>
+      <w:r>
+        <w:t xml:space="preserve"> Added </w:t>
+      </w:r>
+      <w:proofErr w:type="spellStart"/>
+      <w:r>
+        <w:t>bootstrao</w:t>
+      </w:r>
+      <w:proofErr w:type="spellEnd"/>
+      <w:r>
+        <w:t xml:space="preserve">, </w:t>
+      </w:r>
+      <w:proofErr w:type="spellStart"/>
+      <w:r>
+        <w:t>css</w:t>
+      </w:r>
+      <w:proofErr w:type="spellEnd"/>
+      <w:r>
+        <w:t xml:space="preserve"> and </w:t>
+      </w:r>
+      <w:proofErr w:type="spellStart"/>
+      <w:r>
+        <w:t>jquery</w:t>
+      </w:r>
+      <w:proofErr w:type="spellEnd"/>
+      <w:r>
+        <w:t xml:space="preserve"> to the _Layout view.</w:t>
+      </w:r>
+      <w:r>
+        <w:t xml:space="preserve"> Added Bootstrap and made the list page more appealing.</w:t>
       </w:r>
     </w:p>
     <w:p>

</xml_diff>

<commit_message>
Modified the Item Repository and Category Repository to use the database Db sets when rendering Items and Categories. Edited the word file.
</commit_message>
<xml_diff>
--- a/Steps Taken to Complete Assignment.docx
+++ b/Steps Taken to Complete Assignment.docx
@@ -310,15 +310,7 @@
         <w:t>Installed</w:t>
       </w:r>
       <w:r>
-        <w:t xml:space="preserve"> Bootstrap and </w:t>
-      </w:r>
-      <w:proofErr w:type="spellStart"/>
-      <w:r>
-        <w:t>JQuery</w:t>
-      </w:r>
-      <w:proofErr w:type="spellEnd"/>
-      <w:r>
-        <w:t xml:space="preserve"> </w:t>
+        <w:t xml:space="preserve"> Bootstrap and JQuery </w:t>
       </w:r>
       <w:r>
         <w:t>to the project</w:t>
@@ -327,34 +319,64 @@
         <w:t>.</w:t>
       </w:r>
       <w:r>
-        <w:t xml:space="preserve"> Added </w:t>
-      </w:r>
-      <w:proofErr w:type="spellStart"/>
-      <w:r>
-        <w:t>bootstrao</w:t>
-      </w:r>
-      <w:proofErr w:type="spellEnd"/>
+        <w:t xml:space="preserve"> Added bootstra</w:t>
+      </w:r>
+      <w:r>
+        <w:t>p</w:t>
+      </w:r>
       <w:r>
         <w:t xml:space="preserve">, </w:t>
       </w:r>
-      <w:proofErr w:type="spellStart"/>
-      <w:r>
-        <w:t>css</w:t>
-      </w:r>
-      <w:proofErr w:type="spellEnd"/>
-      <w:r>
-        <w:t xml:space="preserve"> and </w:t>
-      </w:r>
-      <w:proofErr w:type="spellStart"/>
-      <w:r>
-        <w:t>jquery</w:t>
-      </w:r>
-      <w:proofErr w:type="spellEnd"/>
-      <w:r>
-        <w:t xml:space="preserve"> to the _Layout view.</w:t>
+      <w:r>
+        <w:t>CSS</w:t>
+      </w:r>
+      <w:r>
+        <w:t xml:space="preserve"> and jquery to the _Layout view.</w:t>
       </w:r>
       <w:r>
         <w:t xml:space="preserve"> Added Bootstrap and made the list page more appealing.</w:t>
+      </w:r>
+    </w:p>
+    <w:p>
+      <w:pPr>
+        <w:pStyle w:val="ListParagraph"/>
+        <w:numPr>
+          <w:ilvl w:val="0"/>
+          <w:numId w:val="1"/>
+        </w:numPr>
+      </w:pPr>
+      <w:r>
+        <w:t>Installed relevant packages for EF core and Sql server.</w:t>
+      </w:r>
+      <w:r>
+        <w:t xml:space="preserve"> Created the AppDbContext.cs which is used to manage the database and added necessary dbsets into it.</w:t>
+      </w:r>
+      <w:r>
+        <w:t xml:space="preserve"> Added the connection string to the JSON file.</w:t>
+      </w:r>
+      <w:r>
+        <w:t xml:space="preserve"> Edited the Startup.cs class to configure the appdbcontext and database connection string.</w:t>
+      </w:r>
+    </w:p>
+    <w:p>
+      <w:pPr>
+        <w:pStyle w:val="ListParagraph"/>
+        <w:numPr>
+          <w:ilvl w:val="0"/>
+          <w:numId w:val="1"/>
+        </w:numPr>
+      </w:pPr>
+      <w:r>
+        <w:t>Modified the Item Repository</w:t>
+      </w:r>
+      <w:r>
+        <w:t xml:space="preserve"> and Category Repository</w:t>
+      </w:r>
+      <w:r>
+        <w:t xml:space="preserve"> to use the database Db sets when rendering Items</w:t>
+      </w:r>
+      <w:r>
+        <w:t xml:space="preserve"> and Categories.</w:t>
       </w:r>
     </w:p>
     <w:p>

</xml_diff>

<commit_message>
Added migrations to the Project and also downloaded the tools package and design package to the project.
</commit_message>
<xml_diff>
--- a/Steps Taken to Complete Assignment.docx
+++ b/Steps Taken to Complete Assignment.docx
@@ -377,6 +377,30 @@
       </w:r>
       <w:r>
         <w:t xml:space="preserve"> and Categories.</w:t>
+      </w:r>
+    </w:p>
+    <w:p>
+      <w:pPr>
+        <w:pStyle w:val="ListParagraph"/>
+        <w:numPr>
+          <w:ilvl w:val="0"/>
+          <w:numId w:val="1"/>
+        </w:numPr>
+      </w:pPr>
+      <w:r>
+        <w:t>Added migrations to the Project and also downloaded the tools package and design package to the project.</w:t>
+      </w:r>
+    </w:p>
+    <w:p>
+      <w:pPr>
+        <w:pStyle w:val="ListParagraph"/>
+        <w:numPr>
+          <w:ilvl w:val="0"/>
+          <w:numId w:val="1"/>
+        </w:numPr>
+      </w:pPr>
+      <w:r>
+        <w:t>Seeded the initial data to the project by changing the ApDbContext.cs file.</w:t>
       </w:r>
     </w:p>
     <w:p>

</xml_diff>

<commit_message>
Seeded the initial data to the project by changing the ApDbContext.cs file using another Migration and fixed the layout of the page and edited the file
</commit_message>
<xml_diff>
--- a/Steps Taken to Complete Assignment.docx
+++ b/Steps Taken to Complete Assignment.docx
@@ -310,7 +310,15 @@
         <w:t>Installed</w:t>
       </w:r>
       <w:r>
-        <w:t xml:space="preserve"> Bootstrap and JQuery </w:t>
+        <w:t xml:space="preserve"> Bootstrap and </w:t>
+      </w:r>
+      <w:proofErr w:type="spellStart"/>
+      <w:r>
+        <w:t>JQuery</w:t>
+      </w:r>
+      <w:proofErr w:type="spellEnd"/>
+      <w:r>
+        <w:t xml:space="preserve"> </w:t>
       </w:r>
       <w:r>
         <w:t>to the project</w:t>
@@ -331,7 +339,15 @@
         <w:t>CSS</w:t>
       </w:r>
       <w:r>
-        <w:t xml:space="preserve"> and jquery to the _Layout view.</w:t>
+        <w:t xml:space="preserve"> and </w:t>
+      </w:r>
+      <w:proofErr w:type="spellStart"/>
+      <w:r>
+        <w:t>jquery</w:t>
+      </w:r>
+      <w:proofErr w:type="spellEnd"/>
+      <w:r>
+        <w:t xml:space="preserve"> to the _Layout view.</w:t>
       </w:r>
       <w:r>
         <w:t xml:space="preserve"> Added Bootstrap and made the list page more appealing.</w:t>
@@ -346,16 +362,48 @@
         </w:numPr>
       </w:pPr>
       <w:r>
-        <w:t>Installed relevant packages for EF core and Sql server.</w:t>
-      </w:r>
-      <w:r>
-        <w:t xml:space="preserve"> Created the AppDbContext.cs which is used to manage the database and added necessary dbsets into it.</w:t>
+        <w:t xml:space="preserve">Installed relevant packages for EF core and </w:t>
+      </w:r>
+      <w:proofErr w:type="spellStart"/>
+      <w:r>
+        <w:t>Sql</w:t>
+      </w:r>
+      <w:proofErr w:type="spellEnd"/>
+      <w:r>
+        <w:t xml:space="preserve"> server.</w:t>
+      </w:r>
+      <w:r>
+        <w:t xml:space="preserve"> Created the </w:t>
+      </w:r>
+      <w:proofErr w:type="spellStart"/>
+      <w:r>
+        <w:t>AppDbContext.cs</w:t>
+      </w:r>
+      <w:proofErr w:type="spellEnd"/>
+      <w:r>
+        <w:t xml:space="preserve"> which is used to manage the database and added necessary </w:t>
+      </w:r>
+      <w:proofErr w:type="spellStart"/>
+      <w:r>
+        <w:t>dbsets</w:t>
+      </w:r>
+      <w:proofErr w:type="spellEnd"/>
+      <w:r>
+        <w:t xml:space="preserve"> into it.</w:t>
       </w:r>
       <w:r>
         <w:t xml:space="preserve"> Added the connection string to the JSON file.</w:t>
       </w:r>
       <w:r>
-        <w:t xml:space="preserve"> Edited the Startup.cs class to configure the appdbcontext and database connection string.</w:t>
+        <w:t xml:space="preserve"> Edited the Startup.cs class to configure the </w:t>
+      </w:r>
+      <w:proofErr w:type="spellStart"/>
+      <w:r>
+        <w:t>appdbcontext</w:t>
+      </w:r>
+      <w:proofErr w:type="spellEnd"/>
+      <w:r>
+        <w:t xml:space="preserve"> and database connection string.</w:t>
       </w:r>
     </w:p>
     <w:p>
@@ -400,8 +448,28 @@
         </w:numPr>
       </w:pPr>
       <w:r>
-        <w:t>Seeded the initial data to the project by changing the ApDbContext.cs file.</w:t>
-      </w:r>
+        <w:t xml:space="preserve">Seeded the initial data to the project by changing the </w:t>
+      </w:r>
+      <w:proofErr w:type="spellStart"/>
+      <w:r>
+        <w:t>ApDbContext.cs</w:t>
+      </w:r>
+      <w:proofErr w:type="spellEnd"/>
+      <w:r>
+        <w:t xml:space="preserve"> file</w:t>
+      </w:r>
+      <w:r>
+        <w:t xml:space="preserve"> using another Migration and fixed the layout of the page.</w:t>
+      </w:r>
+    </w:p>
+    <w:p>
+      <w:pPr>
+        <w:pStyle w:val="ListParagraph"/>
+        <w:numPr>
+          <w:ilvl w:val="0"/>
+          <w:numId w:val="1"/>
+        </w:numPr>
+      </w:pPr>
     </w:p>
     <w:p>
       <w:pPr>

</xml_diff>

<commit_message>
Created a method to view details of an item in the Item Controller and created the Details view for the Item. Added Tag helpers in the view imports file. Created the Details view with correct tag helpers and updated the item list view with a  link which opens the details page. Added a navigation bar with Home and All Items navigation sections. Edited the word file
</commit_message>
<xml_diff>
--- a/Steps Taken to Complete Assignment.docx
+++ b/Steps Taken to Complete Assignment.docx
@@ -310,15 +310,7 @@
         <w:t>Installed</w:t>
       </w:r>
       <w:r>
-        <w:t xml:space="preserve"> Bootstrap and </w:t>
-      </w:r>
-      <w:proofErr w:type="spellStart"/>
-      <w:r>
-        <w:t>JQuery</w:t>
-      </w:r>
-      <w:proofErr w:type="spellEnd"/>
-      <w:r>
-        <w:t xml:space="preserve"> </w:t>
+        <w:t xml:space="preserve"> Bootstrap and JQuery </w:t>
       </w:r>
       <w:r>
         <w:t>to the project</w:t>
@@ -339,15 +331,7 @@
         <w:t>CSS</w:t>
       </w:r>
       <w:r>
-        <w:t xml:space="preserve"> and </w:t>
-      </w:r>
-      <w:proofErr w:type="spellStart"/>
-      <w:r>
-        <w:t>jquery</w:t>
-      </w:r>
-      <w:proofErr w:type="spellEnd"/>
-      <w:r>
-        <w:t xml:space="preserve"> to the _Layout view.</w:t>
+        <w:t xml:space="preserve"> and jquery to the _Layout view.</w:t>
       </w:r>
       <w:r>
         <w:t xml:space="preserve"> Added Bootstrap and made the list page more appealing.</w:t>
@@ -362,48 +346,16 @@
         </w:numPr>
       </w:pPr>
       <w:r>
-        <w:t xml:space="preserve">Installed relevant packages for EF core and </w:t>
-      </w:r>
-      <w:proofErr w:type="spellStart"/>
-      <w:r>
-        <w:t>Sql</w:t>
-      </w:r>
-      <w:proofErr w:type="spellEnd"/>
-      <w:r>
-        <w:t xml:space="preserve"> server.</w:t>
-      </w:r>
-      <w:r>
-        <w:t xml:space="preserve"> Created the </w:t>
-      </w:r>
-      <w:proofErr w:type="spellStart"/>
-      <w:r>
-        <w:t>AppDbContext.cs</w:t>
-      </w:r>
-      <w:proofErr w:type="spellEnd"/>
-      <w:r>
-        <w:t xml:space="preserve"> which is used to manage the database and added necessary </w:t>
-      </w:r>
-      <w:proofErr w:type="spellStart"/>
-      <w:r>
-        <w:t>dbsets</w:t>
-      </w:r>
-      <w:proofErr w:type="spellEnd"/>
-      <w:r>
-        <w:t xml:space="preserve"> into it.</w:t>
+        <w:t>Installed relevant packages for EF core and Sql server.</w:t>
+      </w:r>
+      <w:r>
+        <w:t xml:space="preserve"> Created the AppDbContext.cs which is used to manage the database and added necessary dbsets into it.</w:t>
       </w:r>
       <w:r>
         <w:t xml:space="preserve"> Added the connection string to the JSON file.</w:t>
       </w:r>
       <w:r>
-        <w:t xml:space="preserve"> Edited the Startup.cs class to configure the </w:t>
-      </w:r>
-      <w:proofErr w:type="spellStart"/>
-      <w:r>
-        <w:t>appdbcontext</w:t>
-      </w:r>
-      <w:proofErr w:type="spellEnd"/>
-      <w:r>
-        <w:t xml:space="preserve"> and database connection string.</w:t>
+        <w:t xml:space="preserve"> Edited the Startup.cs class to configure the appdbcontext and database connection string.</w:t>
       </w:r>
     </w:p>
     <w:p>
@@ -448,15 +400,7 @@
         </w:numPr>
       </w:pPr>
       <w:r>
-        <w:t xml:space="preserve">Seeded the initial data to the project by changing the </w:t>
-      </w:r>
-      <w:proofErr w:type="spellStart"/>
-      <w:r>
-        <w:t>ApDbContext.cs</w:t>
-      </w:r>
-      <w:proofErr w:type="spellEnd"/>
-      <w:r>
-        <w:t xml:space="preserve"> file</w:t>
+        <w:t>Seeded the initial data to the project by changing the ApDbContext.cs file</w:t>
       </w:r>
       <w:r>
         <w:t xml:space="preserve"> using another Migration and fixed the layout of the page.</w:t>
@@ -470,6 +414,27 @@
           <w:numId w:val="1"/>
         </w:numPr>
       </w:pPr>
+      <w:r>
+        <w:t>Created a method to view details of an item in the Item Controller and created the Details view for the Item.</w:t>
+      </w:r>
+      <w:r>
+        <w:t xml:space="preserve"> Added Tag helpers in the view imports file.</w:t>
+      </w:r>
+      <w:r>
+        <w:t xml:space="preserve"> Created the Details view with correct tag helpers and updated the item list view with a  link which opens the details page.</w:t>
+      </w:r>
+    </w:p>
+    <w:p>
+      <w:pPr>
+        <w:pStyle w:val="ListParagraph"/>
+        <w:numPr>
+          <w:ilvl w:val="0"/>
+          <w:numId w:val="1"/>
+        </w:numPr>
+      </w:pPr>
+      <w:r>
+        <w:t>Added a navigation bar with Home and All Items navigation sections.</w:t>
+      </w:r>
     </w:p>
     <w:p>
       <w:pPr>

</xml_diff>

<commit_message>
Created Partial view that is used by multiple views but not globally shared. A partial view(_itemCard.cshtml)  was created for the listing all items since the same view is used when rendering all items and a section of items. Then that partial view(_itemCard.cshtml) was called in the List view template. Created the home controller. Created HomeViewModel which will get the Items on sale and render to the home controller which is displayed on the view. Created a view for the home controller to send the data to the index page in home views. _Carousel.cshtml was created as a partial view so that it is called to the home view. Edited the home page to show a slider using partial views and to show the items which are on sale. Edited the word file accordingly with the steps taken
</commit_message>
<xml_diff>
--- a/Steps Taken to Complete Assignment.docx
+++ b/Steps Taken to Complete Assignment.docx
@@ -400,7 +400,13 @@
         </w:numPr>
       </w:pPr>
       <w:r>
-        <w:t>Seeded the initial data to the project by changing the ApDbContext.cs file</w:t>
+        <w:t xml:space="preserve">Seeded the initial data to the project by changing the </w:t>
+      </w:r>
+      <w:r>
+        <w:t>AppDbContext.cs</w:t>
+      </w:r>
+      <w:r>
+        <w:t xml:space="preserve"> file</w:t>
       </w:r>
       <w:r>
         <w:t xml:space="preserve"> using another Migration and fixed the layout of the page.</w:t>
@@ -434,6 +440,60 @@
       </w:pPr>
       <w:r>
         <w:t>Added a navigation bar with Home and All Items navigation sections.</w:t>
+      </w:r>
+    </w:p>
+    <w:p>
+      <w:pPr>
+        <w:pStyle w:val="ListParagraph"/>
+        <w:numPr>
+          <w:ilvl w:val="0"/>
+          <w:numId w:val="1"/>
+        </w:numPr>
+      </w:pPr>
+      <w:r>
+        <w:t>Created Partial view that is used by multiple views but not globally shared.</w:t>
+      </w:r>
+      <w:r>
+        <w:t xml:space="preserve"> A partial view</w:t>
+      </w:r>
+      <w:r>
+        <w:t xml:space="preserve">(_itemCard.cshtml) </w:t>
+      </w:r>
+      <w:r>
+        <w:t xml:space="preserve"> was created for the listing all items since the same view is used when rendering all items and a section of items. Then that partial view(_itemCard.cshtml) was called in the List view template.</w:t>
+      </w:r>
+    </w:p>
+    <w:p>
+      <w:pPr>
+        <w:pStyle w:val="ListParagraph"/>
+        <w:numPr>
+          <w:ilvl w:val="0"/>
+          <w:numId w:val="1"/>
+        </w:numPr>
+      </w:pPr>
+      <w:r>
+        <w:t>Created the home controller.</w:t>
+      </w:r>
+      <w:r>
+        <w:t xml:space="preserve"> Created HomeViewModel which will get the Items on sale and render to the home controller</w:t>
+      </w:r>
+      <w:r>
+        <w:t xml:space="preserve"> which is displayed on the view.</w:t>
+      </w:r>
+    </w:p>
+    <w:p>
+      <w:pPr>
+        <w:pStyle w:val="ListParagraph"/>
+        <w:numPr>
+          <w:ilvl w:val="0"/>
+          <w:numId w:val="1"/>
+        </w:numPr>
+      </w:pPr>
+      <w:r>
+        <w:t>Created a view for the home controller to send the data to the index page in home views. _Carousel.cshtml was created as a partial view so that it is called to the home view.</w:t>
+      </w:r>
+      <w:r>
+        <w:t xml:space="preserve"> Edited the home page to show a slider using partial views and to show the items which are on sale.</w:t>
       </w:r>
     </w:p>
     <w:p>
@@ -454,8 +514,10 @@
           <w:bCs/>
           <w:sz w:val="32"/>
           <w:szCs w:val="32"/>
+          <w:highlight w:val="yellow"/>
           <w:lang w:val="en-US"/>
         </w:rPr>
+        <w:lastRenderedPageBreak/>
         <w:t>How to use the E Shopping Cart</w:t>
       </w:r>
     </w:p>

</xml_diff>

<commit_message>
Created a new folder for components and added the shopping cart component with relevant method. And then created default.cshtml views, under the shopping cart summary folder which was create under shared > Components folder. Then added this shopping cart summary view component in the _Layout view so that it is accessible throughout the application.
</commit_message>
<xml_diff>
--- a/Steps Taken to Complete Assignment.docx
+++ b/Steps Taken to Complete Assignment.docx
@@ -614,7 +614,31 @@
         </w:numPr>
       </w:pPr>
       <w:r>
-        <w:t>jfenjivfj</w:t>
+        <w:t xml:space="preserve">Created a new folder for components and added the shopping cart component with relevant method. And then </w:t>
+      </w:r>
+      <w:r>
+        <w:t xml:space="preserve">created default.cshtml </w:t>
+      </w:r>
+      <w:r>
+        <w:t xml:space="preserve">views, under the shopping cart summary folder which was create under shared </w:t>
+      </w:r>
+      <w:r>
+        <w:t>&gt;</w:t>
+      </w:r>
+      <w:r>
+        <w:t xml:space="preserve"> </w:t>
+      </w:r>
+      <w:r>
+        <w:t>Components folder.</w:t>
+      </w:r>
+      <w:r>
+        <w:t xml:space="preserve"> Then added this </w:t>
+      </w:r>
+      <w:r>
+        <w:t xml:space="preserve">shopping cart summary </w:t>
+      </w:r>
+      <w:r>
+        <w:t>view component in the _Layout view so that it is accessible throughout the application.</w:t>
       </w:r>
     </w:p>
     <w:p>

</xml_diff>

<commit_message>
Created a Category Menu component and added the corresponding folder called CategoryMenu and created the category menu view component – default.cshtml in it. Then in order to display a dropdown menu on the navigation bar to filter items by category, the view component view was added to the _Layout page. Modified the List method in the Items controller to retrieve correct list of items according to the category chosen from the dropdown list. Updated the word file.
</commit_message>
<xml_diff>
--- a/Steps Taken to Complete Assignment.docx
+++ b/Steps Taken to Complete Assignment.docx
@@ -639,6 +639,39 @@
       </w:r>
       <w:r>
         <w:t>view component in the _Layout view so that it is accessible throughout the application.</w:t>
+      </w:r>
+    </w:p>
+    <w:p>
+      <w:pPr>
+        <w:pStyle w:val="ListParagraph"/>
+        <w:numPr>
+          <w:ilvl w:val="0"/>
+          <w:numId w:val="1"/>
+        </w:numPr>
+      </w:pPr>
+      <w:r>
+        <w:t>Created a Category Menu component and added the corresponding folder called CategoryMenu and created the category menu view component – default.cshtml in it. Then in o</w:t>
+      </w:r>
+      <w:r>
+        <w:t>r</w:t>
+      </w:r>
+      <w:r>
+        <w:t xml:space="preserve">der to display a </w:t>
+      </w:r>
+      <w:r>
+        <w:t>dropdown menu on the navigation bar to filter it</w:t>
+      </w:r>
+      <w:r>
+        <w:t>ems</w:t>
+      </w:r>
+      <w:r>
+        <w:t xml:space="preserve"> by category</w:t>
+      </w:r>
+      <w:r>
+        <w:t>, the view component view was added to the _Layout page.</w:t>
+      </w:r>
+      <w:r>
+        <w:t xml:space="preserve"> Modified the List method in the Items controller to retrieve correct list of items according to the category chosen from the dropdown list.</w:t>
       </w:r>
     </w:p>
     <w:p>

</xml_diff>

<commit_message>
Added a custom tag helper to create a contact us page. – Created a new controller called Contact Controller. Created a new folder for tag helpers and created an Email tag helper inheriting from tag helper. The added required code for the tag helper class and then added the custom tag helper in the _ViewImports file. Created the corresponding Contact folder under views and in a view in that folder, added required contact content and the email tag helper. Updated the layout page to have the contact us link on the navigation bar. Finally updated the steps in the word file
</commit_message>
<xml_diff>
--- a/Steps Taken to Complete Assignment.docx
+++ b/Steps Taken to Complete Assignment.docx
@@ -672,6 +672,27 @@
       </w:r>
       <w:r>
         <w:t xml:space="preserve"> Modified the List method in the Items controller to retrieve correct list of items according to the category chosen from the dropdown list.</w:t>
+      </w:r>
+    </w:p>
+    <w:p>
+      <w:pPr>
+        <w:pStyle w:val="ListParagraph"/>
+        <w:numPr>
+          <w:ilvl w:val="0"/>
+          <w:numId w:val="1"/>
+        </w:numPr>
+      </w:pPr>
+      <w:r>
+        <w:t>Added a custom tag helper to create a contact us page. – Created a new controller called Contact Controller</w:t>
+      </w:r>
+      <w:r>
+        <w:t>. Created a new folder for tag helpers and created an Email tag helper inheriting from tag helper. The added required code for the tag helper class and then added the custom tag helper in the _ViewImports file.</w:t>
+      </w:r>
+      <w:r>
+        <w:t xml:space="preserve"> Created the corresponding Contact folder under views and in a view in that folder, added required contact content and the email tag helper.</w:t>
+      </w:r>
+      <w:r>
+        <w:t xml:space="preserve"> Updated the layout page to have the contact us link on the navigation bar.</w:t>
       </w:r>
     </w:p>
     <w:p>

</xml_diff>

<commit_message>
Create a model for Order and added the required properties. Created an OrderDetail model with all the properties relating to an order. Added a reference to the dB context to the order and order details. Create an interface for the Order called IOrder Repository. Created Order Repository class. Registered IorderRepository with Order Repository in startup.cs file
</commit_message>
<xml_diff>
--- a/Steps Taken to Complete Assignment.docx
+++ b/Steps Taken to Complete Assignment.docx
@@ -693,6 +693,42 @@
       </w:r>
       <w:r>
         <w:t xml:space="preserve"> Updated the layout page to have the contact us link on the navigation bar.</w:t>
+      </w:r>
+    </w:p>
+    <w:p>
+      <w:pPr>
+        <w:pStyle w:val="ListParagraph"/>
+        <w:numPr>
+          <w:ilvl w:val="0"/>
+          <w:numId w:val="1"/>
+        </w:numPr>
+      </w:pPr>
+      <w:r>
+        <w:t>Create a model for Order and added the required properties.</w:t>
+      </w:r>
+      <w:r>
+        <w:t xml:space="preserve"> Created a</w:t>
+      </w:r>
+      <w:r>
+        <w:t>n</w:t>
+      </w:r>
+      <w:r>
+        <w:t xml:space="preserve"> OrderDetail model with all the properties relating to an order. Added a reference to the </w:t>
+      </w:r>
+      <w:r>
+        <w:t>dB</w:t>
+      </w:r>
+      <w:r>
+        <w:t xml:space="preserve"> context to the order and order details.</w:t>
+      </w:r>
+      <w:r>
+        <w:t xml:space="preserve"> Create an interface for the Order called IOrder Repository.</w:t>
+      </w:r>
+      <w:r>
+        <w:t xml:space="preserve"> Created Order Repository class.</w:t>
+      </w:r>
+      <w:r>
+        <w:t xml:space="preserve"> Registered IorderRepository with Order Repository in startup.cs file.</w:t>
       </w:r>
     </w:p>
     <w:p>

</xml_diff>

<commit_message>
Create the Order Controller. Created a new folder named Order in the Views folder and created a new view called Checkout and created the form the user fills when checking out. Added checkout button in the shopping cart with the relevant controllers.  Added checkout action for the post method in the Order Controller with the required validations. Created the checkout complete action in order controller and created the CheckoutComplete view in the Order folder under views. Added Input validation on the form inputs in the Order model class. Added Input validation error message displaying to the checkout view template
</commit_message>
<xml_diff>
--- a/Steps Taken to Complete Assignment.docx
+++ b/Steps Taken to Complete Assignment.docx
@@ -145,13 +145,7 @@
         <w:t xml:space="preserve"> Repository</w:t>
       </w:r>
       <w:r>
-        <w:t xml:space="preserve"> Interface(I</w:t>
-      </w:r>
-      <w:r>
-        <w:t>Category</w:t>
-      </w:r>
-      <w:r>
-        <w:t>Repository)</w:t>
+        <w:t xml:space="preserve"> Interface(ICategoryRepository)</w:t>
       </w:r>
       <w:r>
         <w:t xml:space="preserve"> </w:t>
@@ -184,22 +178,7 @@
         <w:t xml:space="preserve">Item Repository </w:t>
       </w:r>
       <w:r>
-        <w:t xml:space="preserve">and hard coded a list </w:t>
-      </w:r>
-      <w:r>
-        <w:t xml:space="preserve">of new items </w:t>
-      </w:r>
-      <w:r>
-        <w:t>since the DB is not used yet</w:t>
-      </w:r>
-      <w:r>
-        <w:t xml:space="preserve"> and added relevant methods </w:t>
-      </w:r>
-      <w:r>
-        <w:t>in it</w:t>
-      </w:r>
-      <w:r>
-        <w:t xml:space="preserve">. Bothe these repositories were created in </w:t>
+        <w:t xml:space="preserve">and hard coded a list of new items since the DB is not used yet and added relevant methods in it. Bothe these repositories were created in </w:t>
       </w:r>
       <w:r>
         <w:t>Models folder.</w:t>
@@ -454,13 +433,7 @@
         <w:t>Created Partial view that is used by multiple views but not globally shared.</w:t>
       </w:r>
       <w:r>
-        <w:t xml:space="preserve"> A partial view</w:t>
-      </w:r>
-      <w:r>
-        <w:t xml:space="preserve">(_itemCard.cshtml) </w:t>
-      </w:r>
-      <w:r>
-        <w:t xml:space="preserve"> was created for the listing all items since the same view is used when rendering all items and a section of items. Then that partial view(_itemCard.cshtml) was called in the List view template.</w:t>
+        <w:t xml:space="preserve"> A partial view(_itemCard.cshtml)  was created for the listing all items since the same view is used when rendering all items and a section of items. Then that partial view(_itemCard.cshtml) was called in the List view template.</w:t>
       </w:r>
     </w:p>
     <w:p>
@@ -728,7 +701,58 @@
         <w:t xml:space="preserve"> Created Order Repository class.</w:t>
       </w:r>
       <w:r>
-        <w:t xml:space="preserve"> Registered IorderRepository with Order Repository in startup.cs file.</w:t>
+        <w:t xml:space="preserve"> Registered I</w:t>
+      </w:r>
+      <w:r>
+        <w:t>O</w:t>
+      </w:r>
+      <w:r>
+        <w:t>rderRepository with Order Repository in startup.cs file.</w:t>
+      </w:r>
+    </w:p>
+    <w:p>
+      <w:pPr>
+        <w:pStyle w:val="ListParagraph"/>
+        <w:numPr>
+          <w:ilvl w:val="0"/>
+          <w:numId w:val="1"/>
+        </w:numPr>
+      </w:pPr>
+      <w:r>
+        <w:t xml:space="preserve">Create the Order Controller. Created a new folder named Order in the Views folder and created a new view called Checkout and </w:t>
+      </w:r>
+      <w:r>
+        <w:t>created the form the user fills when checking out.</w:t>
+      </w:r>
+      <w:r>
+        <w:t xml:space="preserve"> Added checkout button in the shopping cart with the relevant controllers.</w:t>
+      </w:r>
+    </w:p>
+    <w:p>
+      <w:pPr>
+        <w:pStyle w:val="ListParagraph"/>
+        <w:numPr>
+          <w:ilvl w:val="0"/>
+          <w:numId w:val="1"/>
+        </w:numPr>
+      </w:pPr>
+      <w:r>
+        <w:t>Added checkout action</w:t>
+      </w:r>
+      <w:r>
+        <w:t xml:space="preserve"> for the post method in the Order Controller with the required validations. Created the checkout complete action in order controller and created the CheckoutComplete view in the </w:t>
+      </w:r>
+      <w:r>
+        <w:t xml:space="preserve">Order folder under </w:t>
+      </w:r>
+      <w:r>
+        <w:t>views.</w:t>
+      </w:r>
+      <w:r>
+        <w:t xml:space="preserve"> Added Input validation on the form inputs in the Order model class.</w:t>
+      </w:r>
+      <w:r>
+        <w:t xml:space="preserve"> Added Input validation error message displaying to the checkout view template.</w:t>
       </w:r>
     </w:p>
     <w:p>

</xml_diff>

<commit_message>
Added authentication and authorization to the project. Added Nuget Packages - Microsoft.AspNetCore.Identity.EntityFrameworkCore and Microsoft.AspNetCore.Identity.UI. Updated the AppDbContext.cs class by changing the inheritance the AppDbContext from IdentityDbContext which is the bridge between the application and the database. Added migration to add identity to the database and updated it. Updated the startup class by adding the use authentication middleware. Added new scaffold identity item with account login, logout and register. Added configure services to configure identity service in the startup.cs class. Added a link to the login page using _Login partial view in the _Layout file. Enable authorization by adding [Authorize] attribute in the properties. Edited the Order controller with authorization. Configured authorization in the startup.cs file.
</commit_message>
<xml_diff>
--- a/Steps Taken to Complete Assignment.docx
+++ b/Steps Taken to Complete Assignment.docx
@@ -753,6 +753,76 @@
       </w:r>
       <w:r>
         <w:t xml:space="preserve"> Added Input validation error message displaying to the checkout view template.</w:t>
+      </w:r>
+    </w:p>
+    <w:p>
+      <w:pPr>
+        <w:pStyle w:val="ListParagraph"/>
+        <w:numPr>
+          <w:ilvl w:val="0"/>
+          <w:numId w:val="1"/>
+        </w:numPr>
+      </w:pPr>
+      <w:r>
+        <w:t xml:space="preserve">Added authentication and authorization to the project. Added Nuget Packages - Microsoft.AspNetCore.Identity.EntityFrameworkCore and </w:t>
+      </w:r>
+      <w:r>
+        <w:t>Microsoft.AspNetCore.Identity.</w:t>
+      </w:r>
+      <w:r>
+        <w:t xml:space="preserve">UI. Updated the </w:t>
+      </w:r>
+      <w:r>
+        <w:t>AppDbContext.cs</w:t>
+      </w:r>
+      <w:r>
+        <w:t xml:space="preserve"> class by changing the inherit</w:t>
+      </w:r>
+      <w:r>
+        <w:t>ance</w:t>
+      </w:r>
+      <w:r>
+        <w:t xml:space="preserve"> the AppDbContext from IdentityDbContext which is the bridge between the application and the database.</w:t>
+      </w:r>
+    </w:p>
+    <w:p>
+      <w:pPr>
+        <w:pStyle w:val="ListParagraph"/>
+        <w:numPr>
+          <w:ilvl w:val="0"/>
+          <w:numId w:val="1"/>
+        </w:numPr>
+      </w:pPr>
+      <w:r>
+        <w:t>Added migration to add identity to the database and updated it. Updated the startup class by adding the use authentication middleware.</w:t>
+      </w:r>
+    </w:p>
+    <w:p>
+      <w:pPr>
+        <w:pStyle w:val="ListParagraph"/>
+        <w:numPr>
+          <w:ilvl w:val="0"/>
+          <w:numId w:val="1"/>
+        </w:numPr>
+      </w:pPr>
+      <w:r>
+        <w:lastRenderedPageBreak/>
+        <w:t>Added new scaffold identity item with account login, logout and register.</w:t>
+      </w:r>
+      <w:r>
+        <w:t xml:space="preserve"> Added configure services to configure identity service in the startup.cs class.</w:t>
+      </w:r>
+      <w:r>
+        <w:t xml:space="preserve"> Added a link to the login page using _Login partial view in the _Layout file.</w:t>
+      </w:r>
+      <w:r>
+        <w:t xml:space="preserve"> Enable authorization</w:t>
+      </w:r>
+      <w:r>
+        <w:t xml:space="preserve"> by adding [Authorize] attribute in the properties.</w:t>
+      </w:r>
+      <w:r>
+        <w:t xml:space="preserve"> Edited the Order controller with authorization. Configured authorization in the startup.cs file.</w:t>
       </w:r>
     </w:p>
     <w:p>
@@ -793,6 +863,119 @@
 <file path=word/numbering.xml><?xml version="1.0" encoding="utf-8"?>
 <w:numbering xmlns:wpc="http://schemas.microsoft.com/office/word/2010/wordprocessingCanvas" xmlns:cx="http://schemas.microsoft.com/office/drawing/2014/chartex" xmlns:cx1="http://schemas.microsoft.com/office/drawing/2015/9/8/chartex" xmlns:cx2="http://schemas.microsoft.com/office/drawing/2015/10/21/chartex" xmlns:cx3="http://schemas.microsoft.com/office/drawing/2016/5/9/chartex" xmlns:cx4="http://schemas.microsoft.com/office/drawing/2016/5/10/chartex" xmlns:cx5="http://schemas.microsoft.com/office/drawing/2016/5/11/chartex" xmlns:cx6="http://schemas.microsoft.com/office/drawing/2016/5/12/chartex" xmlns:cx7="http://schemas.microsoft.com/office/drawing/2016/5/13/chartex" xmlns:cx8="http://schemas.microsoft.com/office/drawing/2016/5/14/chartex" xmlns:mc="http://schemas.openxmlformats.org/markup-compatibility/2006" xmlns:aink="http://schemas.microsoft.com/office/drawing/2016/ink" xmlns:am3d="http://schemas.microsoft.com/office/drawing/2017/model3d" xmlns:o="urn:schemas-microsoft-com:office:office" xmlns:r="http://schemas.openxmlformats.org/officeDocument/2006/relationships" xmlns:m="http://schemas.openxmlformats.org/officeDocument/2006/math" xmlns:v="urn:schemas-microsoft-com:vml" xmlns:wp14="http://schemas.microsoft.com/office/word/2010/wordprocessingDrawing" xmlns:wp="http://schemas.openxmlformats.org/drawingml/2006/wordprocessingDrawing" xmlns:w10="urn:schemas-microsoft-com:office:word" xmlns:w="http://schemas.openxmlformats.org/wordprocessingml/2006/main" xmlns:w14="http://schemas.microsoft.com/office/word/2010/wordml" xmlns:w15="http://schemas.microsoft.com/office/word/2012/wordml" xmlns:w16cex="http://schemas.microsoft.com/office/word/2018/wordml/cex" xmlns:w16cid="http://schemas.microsoft.com/office/word/2016/wordml/cid" xmlns:w16="http://schemas.microsoft.com/office/word/2018/wordml" xmlns:w16se="http://schemas.microsoft.com/office/word/2015/wordml/symex" xmlns:wpg="http://schemas.microsoft.com/office/word/2010/wordprocessingGroup" xmlns:wpi="http://schemas.microsoft.com/office/word/2010/wordprocessingInk" xmlns:wne="http://schemas.microsoft.com/office/word/2006/wordml" xmlns:wps="http://schemas.microsoft.com/office/word/2010/wordprocessingShape" mc:Ignorable="w14 w15 w16se w16cid w16 w16cex wp14">
   <w:abstractNum w:abstractNumId="0" w15:restartNumberingAfterBreak="0">
+    <w:nsid w:val="2168531B"/>
+    <w:multiLevelType w:val="hybridMultilevel"/>
+    <w:tmpl w:val="D486B34E"/>
+    <w:lvl w:ilvl="0" w:tplc="0C090001">
+      <w:start w:val="1"/>
+      <w:numFmt w:val="bullet"/>
+      <w:lvlText w:val=""/>
+      <w:lvlJc w:val="left"/>
+      <w:pPr>
+        <w:ind w:left="1440" w:hanging="360"/>
+      </w:pPr>
+      <w:rPr>
+        <w:rFonts w:ascii="Symbol" w:hAnsi="Symbol" w:hint="default"/>
+      </w:rPr>
+    </w:lvl>
+    <w:lvl w:ilvl="1" w:tplc="0C090003" w:tentative="1">
+      <w:start w:val="1"/>
+      <w:numFmt w:val="bullet"/>
+      <w:lvlText w:val="o"/>
+      <w:lvlJc w:val="left"/>
+      <w:pPr>
+        <w:ind w:left="2160" w:hanging="360"/>
+      </w:pPr>
+      <w:rPr>
+        <w:rFonts w:ascii="Courier New" w:hAnsi="Courier New" w:cs="Courier New" w:hint="default"/>
+      </w:rPr>
+    </w:lvl>
+    <w:lvl w:ilvl="2" w:tplc="0C090005" w:tentative="1">
+      <w:start w:val="1"/>
+      <w:numFmt w:val="bullet"/>
+      <w:lvlText w:val=""/>
+      <w:lvlJc w:val="left"/>
+      <w:pPr>
+        <w:ind w:left="2880" w:hanging="360"/>
+      </w:pPr>
+      <w:rPr>
+        <w:rFonts w:ascii="Wingdings" w:hAnsi="Wingdings" w:hint="default"/>
+      </w:rPr>
+    </w:lvl>
+    <w:lvl w:ilvl="3" w:tplc="0C090001" w:tentative="1">
+      <w:start w:val="1"/>
+      <w:numFmt w:val="bullet"/>
+      <w:lvlText w:val=""/>
+      <w:lvlJc w:val="left"/>
+      <w:pPr>
+        <w:ind w:left="3600" w:hanging="360"/>
+      </w:pPr>
+      <w:rPr>
+        <w:rFonts w:ascii="Symbol" w:hAnsi="Symbol" w:hint="default"/>
+      </w:rPr>
+    </w:lvl>
+    <w:lvl w:ilvl="4" w:tplc="0C090003" w:tentative="1">
+      <w:start w:val="1"/>
+      <w:numFmt w:val="bullet"/>
+      <w:lvlText w:val="o"/>
+      <w:lvlJc w:val="left"/>
+      <w:pPr>
+        <w:ind w:left="4320" w:hanging="360"/>
+      </w:pPr>
+      <w:rPr>
+        <w:rFonts w:ascii="Courier New" w:hAnsi="Courier New" w:cs="Courier New" w:hint="default"/>
+      </w:rPr>
+    </w:lvl>
+    <w:lvl w:ilvl="5" w:tplc="0C090005" w:tentative="1">
+      <w:start w:val="1"/>
+      <w:numFmt w:val="bullet"/>
+      <w:lvlText w:val=""/>
+      <w:lvlJc w:val="left"/>
+      <w:pPr>
+        <w:ind w:left="5040" w:hanging="360"/>
+      </w:pPr>
+      <w:rPr>
+        <w:rFonts w:ascii="Wingdings" w:hAnsi="Wingdings" w:hint="default"/>
+      </w:rPr>
+    </w:lvl>
+    <w:lvl w:ilvl="6" w:tplc="0C090001" w:tentative="1">
+      <w:start w:val="1"/>
+      <w:numFmt w:val="bullet"/>
+      <w:lvlText w:val=""/>
+      <w:lvlJc w:val="left"/>
+      <w:pPr>
+        <w:ind w:left="5760" w:hanging="360"/>
+      </w:pPr>
+      <w:rPr>
+        <w:rFonts w:ascii="Symbol" w:hAnsi="Symbol" w:hint="default"/>
+      </w:rPr>
+    </w:lvl>
+    <w:lvl w:ilvl="7" w:tplc="0C090003" w:tentative="1">
+      <w:start w:val="1"/>
+      <w:numFmt w:val="bullet"/>
+      <w:lvlText w:val="o"/>
+      <w:lvlJc w:val="left"/>
+      <w:pPr>
+        <w:ind w:left="6480" w:hanging="360"/>
+      </w:pPr>
+      <w:rPr>
+        <w:rFonts w:ascii="Courier New" w:hAnsi="Courier New" w:cs="Courier New" w:hint="default"/>
+      </w:rPr>
+    </w:lvl>
+    <w:lvl w:ilvl="8" w:tplc="0C090005" w:tentative="1">
+      <w:start w:val="1"/>
+      <w:numFmt w:val="bullet"/>
+      <w:lvlText w:val=""/>
+      <w:lvlJc w:val="left"/>
+      <w:pPr>
+        <w:ind w:left="7200" w:hanging="360"/>
+      </w:pPr>
+      <w:rPr>
+        <w:rFonts w:ascii="Wingdings" w:hAnsi="Wingdings" w:hint="default"/>
+      </w:rPr>
+    </w:lvl>
+  </w:abstractNum>
+  <w:abstractNum w:abstractNumId="1" w15:restartNumberingAfterBreak="0">
     <w:nsid w:val="3F875386"/>
     <w:multiLevelType w:val="hybridMultilevel"/>
     <w:tmpl w:val="24E6F5F0"/>
@@ -878,7 +1061,7 @@
       </w:pPr>
     </w:lvl>
   </w:abstractNum>
-  <w:abstractNum w:abstractNumId="1" w15:restartNumberingAfterBreak="0">
+  <w:abstractNum w:abstractNumId="2" w15:restartNumberingAfterBreak="0">
     <w:nsid w:val="7E206725"/>
     <w:multiLevelType w:val="hybridMultilevel"/>
     <w:tmpl w:val="A5E4B91E"/>
@@ -992,10 +1175,13 @@
     </w:lvl>
   </w:abstractNum>
   <w:num w:numId="1">
-    <w:abstractNumId w:val="0"/>
+    <w:abstractNumId w:val="1"/>
   </w:num>
   <w:num w:numId="2">
-    <w:abstractNumId w:val="1"/>
+    <w:abstractNumId w:val="2"/>
+  </w:num>
+  <w:num w:numId="3">
+    <w:abstractNumId w:val="0"/>
   </w:num>
 </w:numbering>
 </file>

</xml_diff>

<commit_message>
Made the shopping cart navigation bar item clickable. Added a button to clear the shopping cart. Creating a link to decrease the amount in the shopping cart
</commit_message>
<xml_diff>
--- a/Steps Taken to Complete Assignment.docx
+++ b/Steps Taken to Complete Assignment.docx
@@ -823,6 +823,48 @@
       </w:r>
       <w:r>
         <w:t xml:space="preserve"> Edited the Order controller with authorization. Configured authorization in the startup.cs file.</w:t>
+      </w:r>
+    </w:p>
+    <w:p>
+      <w:pPr>
+        <w:pStyle w:val="ListParagraph"/>
+        <w:numPr>
+          <w:ilvl w:val="0"/>
+          <w:numId w:val="1"/>
+        </w:numPr>
+      </w:pPr>
+      <w:r>
+        <w:t>Made the shopping cart navigation bar item clickable.</w:t>
+      </w:r>
+    </w:p>
+    <w:p>
+      <w:pPr>
+        <w:pStyle w:val="ListParagraph"/>
+        <w:numPr>
+          <w:ilvl w:val="0"/>
+          <w:numId w:val="1"/>
+        </w:numPr>
+      </w:pPr>
+      <w:r>
+        <w:t>Added</w:t>
+      </w:r>
+      <w:r>
+        <w:t xml:space="preserve"> a</w:t>
+      </w:r>
+      <w:r>
+        <w:t xml:space="preserve"> button to clear the shopping cart.</w:t>
+      </w:r>
+    </w:p>
+    <w:p>
+      <w:pPr>
+        <w:pStyle w:val="ListParagraph"/>
+        <w:numPr>
+          <w:ilvl w:val="0"/>
+          <w:numId w:val="1"/>
+        </w:numPr>
+      </w:pPr>
+      <w:r>
+        <w:t>Creating a link to decrease the amount in the shopping cart.</w:t>
       </w:r>
     </w:p>
     <w:p>

</xml_diff>